<commit_message>
put in verbose command
to test timeline program
</commit_message>
<xml_diff>
--- a/susp_trajectory_counts Usage Instructions.docx
+++ b/susp_trajectory_counts Usage Instructions.docx
@@ -237,7 +237,10 @@
     </w:p>
     <w:p>
       <w:r>
-        <w:t>OPTIONALLY {use command-line argument –</w:t>
+        <w:t xml:space="preserve">OPTIONALLY {use command-line argument </w:t>
+      </w:r>
+      <w:r>
+        <w:t>--</w:t>
       </w:r>
       <w:proofErr w:type="spellStart"/>
       <w:r>

</xml_diff>